<commit_message>
added draft data table structures
added draft excel file with data table structures and added some comments to the components and pages doc.
</commit_message>
<xml_diff>
--- a/docs/BLCC Pages and Components.docx
+++ b/docs/BLCC Pages and Components.docx
@@ -1171,7 +1171,11 @@
         <w:t>.</w:t>
       </w:r>
     </w:p>
-    <w:p/>
+    <w:p>
+      <w:r>
+        <w:t>-----------------------------------------------------------------------------------------------------------------------------------------</w:t>
+      </w:r>
+    </w:p>
     <w:p>
       <w:r>
         <w:t>Location</w:t>
@@ -1345,13 +1349,18 @@
       </w:r>
     </w:p>
     <w:p>
-      <w:r>
-        <w:tab/>
+      <w:pPr>
+        <w:ind w:left="720"/>
+      </w:pPr>
+      <w:r>
         <w:t>Emissions Rate Scenario</w:t>
       </w:r>
       <w:r>
         <w:t xml:space="preserve"> – drop down</w:t>
       </w:r>
+      <w:r>
+        <w:t xml:space="preserve"> (we need to decide on an easier naming convention to understand once we get feedback on what options DOE wants to provide for users)</w:t>
+      </w:r>
     </w:p>
     <w:p>
       <w:r>
@@ -1368,10 +1377,16 @@
         <w:t xml:space="preserve">EIA </w:t>
       </w:r>
       <w:r>
-        <w:t xml:space="preserve">- </w:t>
-      </w:r>
-      <w:r>
-        <w:t>Baseline Scenario</w:t>
+        <w:t>–</w:t>
+      </w:r>
+      <w:r>
+        <w:t xml:space="preserve"> </w:t>
+      </w:r>
+      <w:r>
+        <w:t>Reference Case</w:t>
+      </w:r>
+      <w:r>
+        <w:t xml:space="preserve"> (Average)</w:t>
       </w:r>
     </w:p>
     <w:p>
@@ -1389,7 +1404,138 @@
         <w:t>EIA</w:t>
       </w:r>
       <w:r>
-        <w:t xml:space="preserve"> – Low Renewable Cost Scenario</w:t>
+        <w:t xml:space="preserve"> – Low Renewable Cost </w:t>
+      </w:r>
+      <w:r>
+        <w:t>Case</w:t>
+      </w:r>
+      <w:r>
+        <w:t xml:space="preserve"> (Average)</w:t>
+      </w:r>
+    </w:p>
+    <w:p>
+      <w:pPr>
+        <w:ind w:left="1440"/>
+      </w:pPr>
+      <w:r>
+        <w:t>2023 – Cambium – Mid-Case</w:t>
+      </w:r>
+      <w:r>
+        <w:t xml:space="preserve"> </w:t>
+      </w:r>
+      <w:r>
+        <w:t>(Long-Run Marginal)</w:t>
+      </w:r>
+      <w:r>
+        <w:t xml:space="preserve"> *</w:t>
+      </w:r>
+    </w:p>
+    <w:p>
+      <w:pPr>
+        <w:pStyle w:val="ListParagraph"/>
+        <w:numPr>
+          <w:ilvl w:val="0"/>
+          <w:numId w:val="1"/>
+        </w:numPr>
+      </w:pPr>
+      <w:r>
+        <w:t xml:space="preserve">Uses </w:t>
+      </w:r>
+      <w:r>
+        <w:t xml:space="preserve">EIA – </w:t>
+      </w:r>
+      <w:r>
+        <w:t>LRC</w:t>
+      </w:r>
+      <w:r>
+        <w:t xml:space="preserve"> (Average) for non-electricity</w:t>
+      </w:r>
+      <w:r>
+        <w:t xml:space="preserve"> fuels</w:t>
+      </w:r>
+    </w:p>
+    <w:p>
+      <w:pPr>
+        <w:ind w:left="1440"/>
+      </w:pPr>
+      <w:r>
+        <w:t>2023 – Cambium – Mid-Case (</w:t>
+      </w:r>
+      <w:r>
+        <w:t>Average</w:t>
+      </w:r>
+      <w:r>
+        <w:t>) *</w:t>
+      </w:r>
+    </w:p>
+    <w:p>
+      <w:pPr>
+        <w:pStyle w:val="ListParagraph"/>
+        <w:numPr>
+          <w:ilvl w:val="0"/>
+          <w:numId w:val="1"/>
+        </w:numPr>
+      </w:pPr>
+      <w:r>
+        <w:t>Uses EIA – LRC (Average) for non-electricity fuels</w:t>
+      </w:r>
+    </w:p>
+    <w:p>
+      <w:pPr>
+        <w:ind w:left="720" w:firstLine="720"/>
+      </w:pPr>
+      <w:r>
+        <w:t xml:space="preserve">2023 – Cambium – </w:t>
+      </w:r>
+      <w:r>
+        <w:t>Low Renewable Cost Case</w:t>
+      </w:r>
+      <w:r>
+        <w:t xml:space="preserve"> (Long-Run Marginal) *</w:t>
+      </w:r>
+    </w:p>
+    <w:p>
+      <w:pPr>
+        <w:pStyle w:val="ListParagraph"/>
+        <w:numPr>
+          <w:ilvl w:val="0"/>
+          <w:numId w:val="1"/>
+        </w:numPr>
+      </w:pPr>
+      <w:r>
+        <w:t xml:space="preserve">Uses EIA – </w:t>
+      </w:r>
+      <w:r>
+        <w:t>LRC</w:t>
+      </w:r>
+      <w:r>
+        <w:t xml:space="preserve"> (Average) for non-electricity fuels</w:t>
+      </w:r>
+    </w:p>
+    <w:p>
+      <w:pPr>
+        <w:ind w:left="720" w:firstLine="720"/>
+      </w:pPr>
+      <w:r>
+        <w:t>2023 – Cambium – Low Renewable Cost Case (</w:t>
+      </w:r>
+      <w:r>
+        <w:t>Average</w:t>
+      </w:r>
+      <w:r>
+        <w:t>) *</w:t>
+      </w:r>
+    </w:p>
+    <w:p>
+      <w:pPr>
+        <w:pStyle w:val="ListParagraph"/>
+        <w:numPr>
+          <w:ilvl w:val="0"/>
+          <w:numId w:val="1"/>
+        </w:numPr>
+      </w:pPr>
+      <w:r>
+        <w:t>Uses EIA – LRC (Average) for non-electricity fuels</w:t>
       </w:r>
     </w:p>
     <w:p>
@@ -1399,6 +1545,9 @@
       </w:r>
       <w:r>
         <w:t xml:space="preserve"> Scenario – drop down</w:t>
+      </w:r>
+      <w:r>
+        <w:t xml:space="preserve"> (better naming convention once DOE guidance exists)</w:t>
       </w:r>
     </w:p>
     <w:p>
@@ -1523,6 +1672,29 @@
       </w:r>
       <w:r>
         <w:t>data tables to match these selections with data.</w:t>
+      </w:r>
+    </w:p>
+    <w:p>
+      <w:r>
+        <w:t xml:space="preserve">Note: Question – should </w:t>
+      </w:r>
+      <w:r>
+        <w:t xml:space="preserve">we include a </w:t>
+      </w:r>
+      <w:r>
+        <w:t xml:space="preserve">option to select different release year </w:t>
+      </w:r>
+      <w:r>
+        <w:t xml:space="preserve">for energy escalation rate </w:t>
+      </w:r>
+      <w:r>
+        <w:t xml:space="preserve">data? This could be done with </w:t>
+      </w:r>
+      <w:r>
+        <w:t>another drop down list as a “scenario”</w:t>
+      </w:r>
+      <w:r>
+        <w:t>.</w:t>
       </w:r>
     </w:p>
     <w:p>
@@ -1539,6 +1711,7 @@
         <w:pStyle w:val="Heading2"/>
       </w:pPr>
       <w:r>
+        <w:lastRenderedPageBreak/>
         <w:t>Energy</w:t>
       </w:r>
     </w:p>
@@ -1611,11 +1784,443 @@
     </w:p>
     <w:p>
       <w:r>
+        <w:tab/>
+      </w:r>
+      <w:r>
+        <w:t>Residential</w:t>
+      </w:r>
+    </w:p>
+    <w:p>
+      <w:pPr>
+        <w:ind w:firstLine="720"/>
+      </w:pPr>
+      <w:r>
+        <w:t>Commercial</w:t>
+      </w:r>
+    </w:p>
+    <w:p>
+      <w:r>
+        <w:tab/>
+        <w:t>Industrial</w:t>
+      </w:r>
+    </w:p>
+    <w:p>
+      <w:r>
+        <w:t xml:space="preserve">Location </w:t>
+      </w:r>
+      <w:r>
+        <w:t>of Energy Consumption</w:t>
+      </w:r>
+    </w:p>
+    <w:p>
+      <w:r>
+        <w:tab/>
+      </w:r>
+      <w:r>
+        <w:t>If US</w:t>
+      </w:r>
+    </w:p>
+    <w:p>
+      <w:pPr>
+        <w:ind w:left="720" w:firstLine="720"/>
+      </w:pPr>
+      <w:r>
+        <w:t>S</w:t>
+      </w:r>
+      <w:r>
+        <w:t>tate</w:t>
+      </w:r>
+      <w:r>
+        <w:t>/Territory</w:t>
+      </w:r>
+      <w:r>
+        <w:t xml:space="preserve"> – searchable drop down</w:t>
+      </w:r>
+    </w:p>
+    <w:p>
+      <w:r>
+        <w:tab/>
+      </w:r>
+      <w:r>
+        <w:tab/>
+        <w:t>ZIP</w:t>
+      </w:r>
+      <w:r>
+        <w:t xml:space="preserve"> </w:t>
+      </w:r>
+      <w:r>
+        <w:t>– drop down list based on State</w:t>
+      </w:r>
+    </w:p>
+    <w:p>
+      <w:r>
+        <w:tab/>
+        <w:t>If Not US</w:t>
+      </w:r>
+    </w:p>
+    <w:p>
+      <w:r>
+        <w:tab/>
+      </w:r>
+      <w:r>
+        <w:tab/>
+        <w:t>Default t</w:t>
+      </w:r>
+      <w:r>
+        <w:t xml:space="preserve">o </w:t>
+      </w:r>
+      <w:r>
+        <w:t>US Average?</w:t>
+      </w:r>
+    </w:p>
+    <w:p>
+      <w:r>
+        <w:t>Cost Per Unit</w:t>
+      </w:r>
+      <w:r>
+        <w:t xml:space="preserve"> </w:t>
+      </w:r>
+      <w:r>
+        <w:t>–</w:t>
+      </w:r>
+      <w:r>
+        <w:t xml:space="preserve"> </w:t>
+      </w:r>
+      <w:r>
+        <w:t xml:space="preserve">dollar </w:t>
+      </w:r>
+      <w:r>
+        <w:t>number</w:t>
+      </w:r>
+      <w:r>
+        <w:t xml:space="preserve"> (2 decimal places)</w:t>
+      </w:r>
+    </w:p>
+    <w:p>
+      <w:r>
+        <w:t>Annual Consumption</w:t>
+      </w:r>
+      <w:r>
+        <w:t xml:space="preserve"> – </w:t>
+      </w:r>
+      <w:r>
+        <w:t>number</w:t>
+      </w:r>
+      <w:r>
+        <w:t xml:space="preserve"> (2 decimal places)</w:t>
+      </w:r>
+    </w:p>
+    <w:p>
+      <w:r>
+        <w:t>Unit</w:t>
+      </w:r>
+      <w:r>
+        <w:t xml:space="preserve"> – drop down</w:t>
+      </w:r>
+      <w:r>
+        <w:t xml:space="preserve"> (need to find conversion code</w:t>
+      </w:r>
+      <w:r>
+        <w:t xml:space="preserve"> for each of </w:t>
+      </w:r>
+      <w:r>
+        <w:t>fuel type</w:t>
+      </w:r>
+      <w:r>
+        <w:t>)</w:t>
+      </w:r>
+    </w:p>
+    <w:p>
+      <w:r>
+        <w:tab/>
+      </w:r>
+      <w:r>
+        <w:t>If Electricity</w:t>
+      </w:r>
+    </w:p>
+    <w:p>
+      <w:pPr>
+        <w:ind w:left="720" w:firstLine="720"/>
+      </w:pPr>
+      <w:r>
+        <w:t>kWh</w:t>
+      </w:r>
+    </w:p>
+    <w:p>
+      <w:r>
+        <w:tab/>
+      </w:r>
+      <w:r>
+        <w:tab/>
+        <w:t>Therm</w:t>
+      </w:r>
+    </w:p>
+    <w:p>
+      <w:r>
+        <w:tab/>
+      </w:r>
+      <w:r>
+        <w:tab/>
+      </w:r>
+      <w:r>
+        <w:t>MBtu</w:t>
+      </w:r>
+    </w:p>
+    <w:p>
+      <w:r>
+        <w:tab/>
+      </w:r>
+      <w:r>
+        <w:tab/>
+      </w:r>
+      <w:r>
+        <w:t>MJ</w:t>
+      </w:r>
+    </w:p>
+    <w:p>
+      <w:r>
+        <w:tab/>
+      </w:r>
+      <w:r>
+        <w:tab/>
+      </w:r>
+      <w:r>
+        <w:t>GJ</w:t>
+      </w:r>
+    </w:p>
+    <w:p>
+      <w:r>
+        <w:tab/>
+        <w:t>If Natural Gas</w:t>
+      </w:r>
+    </w:p>
+    <w:p>
+      <w:pPr>
+        <w:ind w:left="720" w:firstLine="720"/>
+      </w:pPr>
+      <w:r>
         <w:lastRenderedPageBreak/>
-        <w:tab/>
-      </w:r>
-      <w:r>
-        <w:t>Residential</w:t>
+        <w:t>kWh</w:t>
+      </w:r>
+    </w:p>
+    <w:p>
+      <w:r>
+        <w:tab/>
+      </w:r>
+      <w:r>
+        <w:tab/>
+        <w:t>Therm</w:t>
+      </w:r>
+    </w:p>
+    <w:p>
+      <w:r>
+        <w:tab/>
+      </w:r>
+      <w:r>
+        <w:tab/>
+        <w:t>MBtu</w:t>
+      </w:r>
+    </w:p>
+    <w:p>
+      <w:r>
+        <w:tab/>
+      </w:r>
+      <w:r>
+        <w:tab/>
+        <w:t>MJ</w:t>
+      </w:r>
+    </w:p>
+    <w:p>
+      <w:r>
+        <w:tab/>
+      </w:r>
+      <w:r>
+        <w:tab/>
+        <w:t>GJ</w:t>
+      </w:r>
+    </w:p>
+    <w:p>
+      <w:r>
+        <w:tab/>
+      </w:r>
+      <w:r>
+        <w:tab/>
+        <w:t>Cubic meters</w:t>
+      </w:r>
+    </w:p>
+    <w:p>
+      <w:r>
+        <w:tab/>
+      </w:r>
+      <w:r>
+        <w:tab/>
+        <w:t>Cubic feet</w:t>
+      </w:r>
+    </w:p>
+    <w:p>
+      <w:r>
+        <w:tab/>
+        <w:t xml:space="preserve">If </w:t>
+      </w:r>
+      <w:r>
+        <w:t>Fuel</w:t>
+      </w:r>
+      <w:r>
+        <w:t xml:space="preserve"> Oil</w:t>
+      </w:r>
+      <w:r>
+        <w:t xml:space="preserve"> (Distillate or Residual)</w:t>
+      </w:r>
+    </w:p>
+    <w:p>
+      <w:pPr>
+        <w:ind w:left="720" w:firstLine="720"/>
+      </w:pPr>
+      <w:r>
+        <w:t>kWh</w:t>
+      </w:r>
+    </w:p>
+    <w:p>
+      <w:r>
+        <w:tab/>
+      </w:r>
+      <w:r>
+        <w:tab/>
+        <w:t>Therm</w:t>
+      </w:r>
+    </w:p>
+    <w:p>
+      <w:r>
+        <w:tab/>
+      </w:r>
+      <w:r>
+        <w:tab/>
+        <w:t>MBtu</w:t>
+      </w:r>
+    </w:p>
+    <w:p>
+      <w:r>
+        <w:tab/>
+      </w:r>
+      <w:r>
+        <w:tab/>
+        <w:t>MJ</w:t>
+      </w:r>
+    </w:p>
+    <w:p>
+      <w:r>
+        <w:tab/>
+      </w:r>
+      <w:r>
+        <w:tab/>
+        <w:t>GJ</w:t>
+      </w:r>
+    </w:p>
+    <w:p>
+      <w:r>
+        <w:tab/>
+      </w:r>
+      <w:r>
+        <w:tab/>
+        <w:t>Liter</w:t>
+      </w:r>
+    </w:p>
+    <w:p>
+      <w:r>
+        <w:tab/>
+      </w:r>
+      <w:r>
+        <w:tab/>
+        <w:t>Gallon</w:t>
+      </w:r>
+    </w:p>
+    <w:p>
+      <w:r>
+        <w:tab/>
+        <w:t xml:space="preserve">If </w:t>
+      </w:r>
+      <w:r>
+        <w:t>Liquified Petroleum Gas</w:t>
+      </w:r>
+    </w:p>
+    <w:p>
+      <w:pPr>
+        <w:ind w:left="720" w:firstLine="720"/>
+      </w:pPr>
+      <w:r>
+        <w:t>kWh</w:t>
+      </w:r>
+    </w:p>
+    <w:p>
+      <w:r>
+        <w:tab/>
+      </w:r>
+      <w:r>
+        <w:tab/>
+        <w:t>Therm</w:t>
+      </w:r>
+    </w:p>
+    <w:p>
+      <w:r>
+        <w:tab/>
+      </w:r>
+      <w:r>
+        <w:tab/>
+        <w:t>MBtu</w:t>
+      </w:r>
+    </w:p>
+    <w:p>
+      <w:r>
+        <w:tab/>
+      </w:r>
+      <w:r>
+        <w:tab/>
+        <w:t>MJ</w:t>
+      </w:r>
+    </w:p>
+    <w:p>
+      <w:r>
+        <w:tab/>
+      </w:r>
+      <w:r>
+        <w:tab/>
+        <w:t>GJ</w:t>
+      </w:r>
+    </w:p>
+    <w:p>
+      <w:r>
+        <w:tab/>
+      </w:r>
+      <w:r>
+        <w:tab/>
+        <w:t>Liter</w:t>
+      </w:r>
+    </w:p>
+    <w:p>
+      <w:r>
+        <w:tab/>
+      </w:r>
+      <w:r>
+        <w:tab/>
+        <w:t>Gallon</w:t>
+      </w:r>
+    </w:p>
+    <w:p>
+      <w:r>
+        <w:tab/>
+      </w:r>
+      <w:r>
+        <w:tab/>
+        <w:t>Cubic meters</w:t>
+      </w:r>
+    </w:p>
+    <w:p>
+      <w:r>
+        <w:tab/>
+      </w:r>
+      <w:r>
+        <w:tab/>
+        <w:t>Cubic feet</w:t>
       </w:r>
     </w:p>
     <w:p>
@@ -1623,29 +2228,7 @@
         <w:ind w:firstLine="720"/>
       </w:pPr>
       <w:r>
-        <w:t>Commercial</w:t>
-      </w:r>
-    </w:p>
-    <w:p>
-      <w:r>
-        <w:tab/>
-        <w:t>Industrial</w:t>
-      </w:r>
-    </w:p>
-    <w:p>
-      <w:r>
-        <w:t xml:space="preserve">Location </w:t>
-      </w:r>
-      <w:r>
-        <w:t>of Energy Consumption</w:t>
-      </w:r>
-    </w:p>
-    <w:p>
-      <w:r>
-        <w:tab/>
-      </w:r>
-      <w:r>
-        <w:t>If US</w:t>
+        <w:t>If Coal (should we still include?)</w:t>
       </w:r>
     </w:p>
     <w:p>
@@ -1653,56 +2236,380 @@
         <w:ind w:left="720" w:firstLine="720"/>
       </w:pPr>
       <w:r>
-        <w:t>S</w:t>
-      </w:r>
-      <w:r>
-        <w:t>tate</w:t>
-      </w:r>
-      <w:r>
-        <w:t>/Territory</w:t>
-      </w:r>
-      <w:r>
-        <w:t xml:space="preserve"> – searchable drop down</w:t>
-      </w:r>
-    </w:p>
-    <w:p>
-      <w:r>
-        <w:tab/>
-      </w:r>
-      <w:r>
-        <w:tab/>
-        <w:t>ZIP</w:t>
+        <w:t>kWh</w:t>
+      </w:r>
+    </w:p>
+    <w:p>
+      <w:r>
+        <w:tab/>
+      </w:r>
+      <w:r>
+        <w:tab/>
+        <w:t>Therm</w:t>
+      </w:r>
+    </w:p>
+    <w:p>
+      <w:r>
+        <w:tab/>
+      </w:r>
+      <w:r>
+        <w:tab/>
+        <w:t>MBtu</w:t>
+      </w:r>
+    </w:p>
+    <w:p>
+      <w:r>
+        <w:lastRenderedPageBreak/>
+        <w:tab/>
+      </w:r>
+      <w:r>
+        <w:tab/>
+        <w:t>MJ</w:t>
+      </w:r>
+    </w:p>
+    <w:p>
+      <w:r>
+        <w:tab/>
+      </w:r>
+      <w:r>
+        <w:tab/>
+        <w:t>GJ</w:t>
+      </w:r>
+    </w:p>
+    <w:p>
+      <w:r>
+        <w:tab/>
+      </w:r>
+      <w:r>
+        <w:tab/>
+      </w:r>
+      <w:r>
+        <w:t>Kg</w:t>
+      </w:r>
+    </w:p>
+    <w:p>
+      <w:r>
+        <w:tab/>
+      </w:r>
+      <w:r>
+        <w:tab/>
+        <w:t>Pound</w:t>
+      </w:r>
+    </w:p>
+    <w:p>
+      <w:r>
+        <w:tab/>
+      </w:r>
+      <w:r>
+        <w:tab/>
+        <w:t>Ton</w:t>
+      </w:r>
+    </w:p>
+    <w:p>
+      <w:r>
+        <w:t>Demand Charge (Annual)</w:t>
+      </w:r>
+      <w:r>
+        <w:t xml:space="preserve"> – </w:t>
+      </w:r>
+      <w:r>
+        <w:t xml:space="preserve">dollar </w:t>
+      </w:r>
+      <w:r>
+        <w:t>number</w:t>
+      </w:r>
+      <w:r>
+        <w:t xml:space="preserve"> (2 decimals)</w:t>
+      </w:r>
+    </w:p>
+    <w:p>
+      <w:r>
+        <w:t>Rebate (Annual)</w:t>
+      </w:r>
+      <w:r>
+        <w:t xml:space="preserve"> – </w:t>
+      </w:r>
+      <w:r>
+        <w:t xml:space="preserve">dollar </w:t>
+      </w:r>
+      <w:r>
+        <w:t>number</w:t>
+      </w:r>
+      <w:r>
+        <w:t xml:space="preserve"> (2 decimals)</w:t>
+      </w:r>
+    </w:p>
+    <w:p>
+      <w:r>
+        <w:t>Price Escalation Rate</w:t>
+      </w:r>
+    </w:p>
+    <w:p>
+      <w:pPr>
+        <w:ind w:firstLine="720"/>
+      </w:pPr>
+      <w:r>
+        <w:t>Constant? – Yes/No</w:t>
       </w:r>
       <w:r>
         <w:t xml:space="preserve"> </w:t>
       </w:r>
       <w:r>
-        <w:t>– drop down list based on State</w:t>
-      </w:r>
-    </w:p>
-    <w:p>
-      <w:r>
-        <w:tab/>
-        <w:t>If Not US</w:t>
-      </w:r>
-    </w:p>
-    <w:p>
-      <w:r>
-        <w:tab/>
-      </w:r>
-      <w:r>
-        <w:tab/>
-        <w:t>Default t</w:t>
-      </w:r>
-      <w:r>
-        <w:t xml:space="preserve">o </w:t>
-      </w:r>
-      <w:r>
-        <w:t>US Average?</w:t>
-      </w:r>
-    </w:p>
-    <w:p>
-      <w:r>
+        <w:t>T</w:t>
+      </w:r>
+      <w:r>
+        <w:t>oggle</w:t>
+      </w:r>
+    </w:p>
+    <w:p>
+      <w:pPr>
+        <w:ind w:firstLine="720"/>
+      </w:pPr>
+      <w:r>
+        <w:t>If Yes</w:t>
+      </w:r>
+    </w:p>
+    <w:p>
+      <w:pPr>
+        <w:ind w:left="720" w:firstLine="720"/>
+      </w:pPr>
+      <w:r>
+        <w:t xml:space="preserve">Single </w:t>
+      </w:r>
+      <w:r>
+        <w:t>Constant</w:t>
+      </w:r>
+      <w:r>
+        <w:t xml:space="preserve"> Value </w:t>
+      </w:r>
+      <w:r>
+        <w:t>–</w:t>
+      </w:r>
+      <w:r>
+        <w:t xml:space="preserve"> </w:t>
+      </w:r>
+      <w:r>
+        <w:t>number</w:t>
+      </w:r>
+      <w:r>
+        <w:t xml:space="preserve"> (%</w:t>
+      </w:r>
+      <w:r>
+        <w:t xml:space="preserve"> 2 decimals</w:t>
+      </w:r>
+      <w:r>
+        <w:t>)</w:t>
+      </w:r>
+    </w:p>
+    <w:p>
+      <w:pPr>
+        <w:ind w:firstLine="720"/>
+      </w:pPr>
+      <w:r>
+        <w:t>If No</w:t>
+      </w:r>
+    </w:p>
+    <w:p>
+      <w:pPr>
+        <w:ind w:left="720" w:firstLine="720"/>
+      </w:pPr>
+      <w:r>
+        <w:t>Annual</w:t>
+      </w:r>
+      <w:r>
+        <w:t xml:space="preserve"> Value – List – </w:t>
+      </w:r>
+      <w:r>
+        <w:t>number (% 2 decimals)</w:t>
+      </w:r>
+    </w:p>
+    <w:p>
+      <w:pPr>
+        <w:ind w:left="720" w:firstLine="720"/>
+      </w:pPr>
+      <w:r>
+        <w:tab/>
+      </w:r>
+      <w:r>
+        <w:t>List is the l</w:t>
+      </w:r>
+      <w:r>
+        <w:t>ength of the study period</w:t>
+      </w:r>
+    </w:p>
+    <w:p>
+      <w:r>
+        <w:t>Use Index</w:t>
+      </w:r>
+    </w:p>
+    <w:p>
+      <w:pPr>
+        <w:ind w:firstLine="720"/>
+      </w:pPr>
+      <w:r>
+        <w:t>Constant? – Yes/No</w:t>
+      </w:r>
+      <w:r>
+        <w:t xml:space="preserve"> Toggle</w:t>
+      </w:r>
+    </w:p>
+    <w:p>
+      <w:pPr>
+        <w:ind w:firstLine="720"/>
+      </w:pPr>
+      <w:r>
+        <w:t>If Yes</w:t>
+      </w:r>
+    </w:p>
+    <w:p>
+      <w:pPr>
+        <w:ind w:left="720" w:firstLine="720"/>
+      </w:pPr>
+      <w:r>
+        <w:t xml:space="preserve">Single Constant Value – </w:t>
+      </w:r>
+      <w:r>
+        <w:t>number (% 2 decimals)</w:t>
+      </w:r>
+    </w:p>
+    <w:p>
+      <w:pPr>
+        <w:ind w:firstLine="720"/>
+      </w:pPr>
+      <w:r>
+        <w:t>If No</w:t>
+      </w:r>
+    </w:p>
+    <w:p>
+      <w:pPr>
+        <w:ind w:left="720" w:firstLine="720"/>
+      </w:pPr>
+      <w:r>
+        <w:t xml:space="preserve">Annual Value – List – </w:t>
+      </w:r>
+      <w:r>
+        <w:t>number (% 2 decimals)</w:t>
+      </w:r>
+    </w:p>
+    <w:p>
+      <w:pPr>
+        <w:ind w:firstLine="720"/>
+      </w:pPr>
+      <w:r>
+        <w:tab/>
+      </w:r>
+      <w:r>
+        <w:tab/>
+      </w:r>
+      <w:r>
+        <w:t>L</w:t>
+      </w:r>
+      <w:r>
+        <w:t>ist if the l</w:t>
+      </w:r>
+      <w:r>
+        <w:t>ength of the study period</w:t>
+      </w:r>
+    </w:p>
+    <w:p/>
+    <w:p>
+      <w:pPr>
+        <w:pStyle w:val="Heading2"/>
+      </w:pPr>
+      <w:r>
+        <w:t>Water</w:t>
+      </w:r>
+    </w:p>
+    <w:p>
+      <w:r>
+        <w:t>Name – text box (character limit of 30?)</w:t>
+      </w:r>
+    </w:p>
+    <w:p>
+      <w:r>
+        <w:t>Description – text box (character limit of 200?)</w:t>
+      </w:r>
+    </w:p>
+    <w:p>
+      <w:r>
+        <w:t>Unit – drop down</w:t>
+      </w:r>
+      <w:r>
+        <w:t xml:space="preserve"> (need </w:t>
+      </w:r>
+      <w:r>
+        <w:t>to find code for water volume conversions</w:t>
+      </w:r>
+      <w:r>
+        <w:t>)</w:t>
+      </w:r>
+    </w:p>
+    <w:p>
+      <w:r>
+        <w:tab/>
+        <w:t>Liter</w:t>
+      </w:r>
+    </w:p>
+    <w:p>
+      <w:r>
+        <w:tab/>
+        <w:t>1000 liters</w:t>
+      </w:r>
+    </w:p>
+    <w:p>
+      <w:r>
+        <w:tab/>
+        <w:t>Gallon</w:t>
+      </w:r>
+    </w:p>
+    <w:p>
+      <w:r>
+        <w:lastRenderedPageBreak/>
+        <w:tab/>
+        <w:t>1000 gallons</w:t>
+      </w:r>
+    </w:p>
+    <w:p>
+      <w:r>
+        <w:tab/>
+        <w:t>Cubic meters</w:t>
+      </w:r>
+    </w:p>
+    <w:p>
+      <w:r>
+        <w:tab/>
+        <w:t>Cubic feet</w:t>
+      </w:r>
+      <w:r>
+        <w:tab/>
+      </w:r>
+    </w:p>
+    <w:p>
+      <w:r>
+        <w:t>Usage</w:t>
+      </w:r>
+      <w:r>
+        <w:t xml:space="preserve"> (can we design this to </w:t>
+      </w:r>
+      <w:r>
+        <w:t>be able to add more seasons?)</w:t>
+      </w:r>
+    </w:p>
+    <w:p>
+      <w:r>
+        <w:tab/>
+        <w:t>Season 1</w:t>
+      </w:r>
+      <w:r>
+        <w:t xml:space="preserve"> (Summer)</w:t>
+      </w:r>
+    </w:p>
+    <w:p>
+      <w:r>
+        <w:tab/>
+      </w:r>
+      <w:r>
+        <w:tab/>
         <w:t>Cost Per Unit</w:t>
       </w:r>
       <w:r>
@@ -1721,334 +2628,45 @@
         <w:t>number</w:t>
       </w:r>
       <w:r>
-        <w:t xml:space="preserve"> (2 decimal places)</w:t>
-      </w:r>
-    </w:p>
-    <w:p>
-      <w:r>
-        <w:t>Annual Consumption</w:t>
-      </w:r>
-      <w:r>
-        <w:t xml:space="preserve"> – </w:t>
-      </w:r>
-      <w:r>
-        <w:t>number</w:t>
-      </w:r>
-      <w:r>
-        <w:t xml:space="preserve"> (2 decimal places)</w:t>
-      </w:r>
-    </w:p>
-    <w:p>
-      <w:r>
-        <w:t>Unit</w:t>
-      </w:r>
-      <w:r>
-        <w:t xml:space="preserve"> – drop down</w:t>
-      </w:r>
-      <w:r>
-        <w:t xml:space="preserve"> (need to find conversion code</w:t>
-      </w:r>
-      <w:r>
-        <w:t xml:space="preserve"> for each of </w:t>
-      </w:r>
-      <w:r>
-        <w:t>fuel type</w:t>
-      </w:r>
-      <w:r>
-        <w:t>)</w:t>
-      </w:r>
-    </w:p>
-    <w:p>
-      <w:r>
-        <w:tab/>
-      </w:r>
-      <w:r>
-        <w:t>If Electricity</w:t>
-      </w:r>
-    </w:p>
-    <w:p>
-      <w:pPr>
-        <w:ind w:left="720" w:firstLine="720"/>
-      </w:pPr>
-      <w:r>
-        <w:t>kWh</w:t>
-      </w:r>
-    </w:p>
-    <w:p>
-      <w:r>
-        <w:tab/>
-      </w:r>
-      <w:r>
-        <w:tab/>
-        <w:t>Therm</w:t>
-      </w:r>
-    </w:p>
-    <w:p>
-      <w:r>
-        <w:tab/>
-      </w:r>
-      <w:r>
-        <w:tab/>
-      </w:r>
-      <w:r>
-        <w:t>MBtu</w:t>
-      </w:r>
-    </w:p>
-    <w:p>
-      <w:r>
-        <w:tab/>
-      </w:r>
-      <w:r>
-        <w:tab/>
-      </w:r>
-      <w:r>
-        <w:t>MJ</w:t>
-      </w:r>
-    </w:p>
-    <w:p>
-      <w:r>
-        <w:tab/>
-      </w:r>
-      <w:r>
-        <w:tab/>
-      </w:r>
-      <w:r>
-        <w:t>GJ</w:t>
-      </w:r>
-    </w:p>
-    <w:p>
-      <w:r>
-        <w:tab/>
-        <w:t>If Natural Gas</w:t>
-      </w:r>
-    </w:p>
-    <w:p>
-      <w:pPr>
-        <w:ind w:left="720" w:firstLine="720"/>
-      </w:pPr>
-      <w:r>
-        <w:t>kWh</w:t>
-      </w:r>
-    </w:p>
-    <w:p>
-      <w:r>
-        <w:tab/>
-      </w:r>
-      <w:r>
-        <w:tab/>
-        <w:t>Therm</w:t>
-      </w:r>
-    </w:p>
-    <w:p>
-      <w:r>
-        <w:tab/>
-      </w:r>
-      <w:r>
-        <w:tab/>
-        <w:t>MBtu</w:t>
-      </w:r>
-    </w:p>
-    <w:p>
-      <w:r>
-        <w:tab/>
-      </w:r>
-      <w:r>
-        <w:tab/>
-        <w:t>MJ</w:t>
-      </w:r>
-    </w:p>
-    <w:p>
-      <w:r>
-        <w:tab/>
-      </w:r>
-      <w:r>
-        <w:tab/>
-        <w:t>GJ</w:t>
-      </w:r>
-    </w:p>
-    <w:p>
-      <w:r>
-        <w:tab/>
-      </w:r>
-      <w:r>
-        <w:tab/>
-        <w:t>Cubic meters</w:t>
-      </w:r>
-    </w:p>
-    <w:p>
-      <w:r>
-        <w:tab/>
-      </w:r>
-      <w:r>
-        <w:tab/>
-        <w:t>Cubic feet</w:t>
-      </w:r>
-    </w:p>
-    <w:p>
-      <w:r>
-        <w:tab/>
-        <w:t xml:space="preserve">If </w:t>
-      </w:r>
-      <w:r>
-        <w:t>Fuel</w:t>
-      </w:r>
-      <w:r>
-        <w:t xml:space="preserve"> Oil</w:t>
-      </w:r>
-      <w:r>
-        <w:t xml:space="preserve"> (Distillate or Residual)</w:t>
-      </w:r>
-    </w:p>
-    <w:p>
-      <w:pPr>
-        <w:ind w:left="720" w:firstLine="720"/>
-      </w:pPr>
-      <w:r>
-        <w:t>kWh</w:t>
-      </w:r>
-    </w:p>
-    <w:p>
-      <w:r>
-        <w:tab/>
-      </w:r>
-      <w:r>
-        <w:tab/>
-        <w:t>Therm</w:t>
-      </w:r>
-    </w:p>
-    <w:p>
-      <w:r>
-        <w:lastRenderedPageBreak/>
-        <w:tab/>
-      </w:r>
-      <w:r>
-        <w:tab/>
-        <w:t>MBtu</w:t>
-      </w:r>
-    </w:p>
-    <w:p>
-      <w:r>
-        <w:tab/>
-      </w:r>
-      <w:r>
-        <w:tab/>
-        <w:t>MJ</w:t>
-      </w:r>
-    </w:p>
-    <w:p>
-      <w:r>
-        <w:tab/>
-      </w:r>
-      <w:r>
-        <w:tab/>
-        <w:t>GJ</w:t>
-      </w:r>
-    </w:p>
-    <w:p>
-      <w:r>
-        <w:tab/>
-      </w:r>
-      <w:r>
-        <w:tab/>
-        <w:t>Liter</w:t>
-      </w:r>
-    </w:p>
-    <w:p>
-      <w:r>
-        <w:tab/>
-      </w:r>
-      <w:r>
-        <w:tab/>
-        <w:t>Gallon</w:t>
-      </w:r>
-    </w:p>
-    <w:p>
-      <w:r>
-        <w:tab/>
-        <w:t xml:space="preserve">If </w:t>
-      </w:r>
-      <w:r>
-        <w:t>Liquified Petroleum Gas</w:t>
-      </w:r>
-    </w:p>
-    <w:p>
-      <w:pPr>
-        <w:ind w:left="720" w:firstLine="720"/>
-      </w:pPr>
-      <w:r>
-        <w:t>kWh</w:t>
-      </w:r>
-    </w:p>
-    <w:p>
-      <w:r>
-        <w:tab/>
-      </w:r>
-      <w:r>
-        <w:tab/>
-        <w:t>Therm</w:t>
-      </w:r>
-    </w:p>
-    <w:p>
-      <w:r>
-        <w:tab/>
-      </w:r>
-      <w:r>
-        <w:tab/>
-        <w:t>MBtu</w:t>
-      </w:r>
-    </w:p>
-    <w:p>
-      <w:r>
-        <w:tab/>
-      </w:r>
-      <w:r>
-        <w:tab/>
-        <w:t>MJ</w:t>
-      </w:r>
-    </w:p>
-    <w:p>
-      <w:r>
-        <w:tab/>
-      </w:r>
-      <w:r>
-        <w:tab/>
-        <w:t>GJ</w:t>
-      </w:r>
-    </w:p>
-    <w:p>
-      <w:r>
-        <w:tab/>
-      </w:r>
-      <w:r>
-        <w:tab/>
-        <w:t>Liter</w:t>
-      </w:r>
-    </w:p>
-    <w:p>
-      <w:r>
-        <w:tab/>
-      </w:r>
-      <w:r>
-        <w:tab/>
-        <w:t>Gallon</w:t>
-      </w:r>
-    </w:p>
-    <w:p>
-      <w:r>
-        <w:tab/>
-      </w:r>
-      <w:r>
-        <w:tab/>
-        <w:t>Cubic meters</w:t>
-      </w:r>
-    </w:p>
-    <w:p>
-      <w:r>
-        <w:tab/>
-      </w:r>
-      <w:r>
-        <w:tab/>
-        <w:t>Cubic feet</w:t>
+        <w:t xml:space="preserve"> (2 decimals)</w:t>
+      </w:r>
+    </w:p>
+    <w:p>
+      <w:r>
+        <w:tab/>
+        <w:t>Season 2</w:t>
+      </w:r>
+      <w:r>
+        <w:t xml:space="preserve"> (Winter)</w:t>
+      </w:r>
+    </w:p>
+    <w:p>
+      <w:r>
+        <w:tab/>
+      </w:r>
+      <w:r>
+        <w:tab/>
+        <w:t>Cost Per Unit</w:t>
+      </w:r>
+      <w:r>
+        <w:t xml:space="preserve"> - </w:t>
+      </w:r>
+      <w:r>
+        <w:t>dollar number (2 decimals)</w:t>
+      </w:r>
+    </w:p>
+    <w:p>
+      <w:r>
+        <w:t>Disposal</w:t>
+      </w:r>
+      <w:r>
+        <w:t xml:space="preserve"> (</w:t>
+      </w:r>
+      <w:r>
+        <w:t xml:space="preserve">BLCC 5.3 has 2 seasons – summer and winter - </w:t>
+      </w:r>
+      <w:r>
+        <w:t>design this to be able to add more seasons?)</w:t>
       </w:r>
     </w:p>
     <w:p>
@@ -2056,457 +2674,11 @@
         <w:ind w:firstLine="720"/>
       </w:pPr>
       <w:r>
-        <w:t>If Coal (should we still include?)</w:t>
-      </w:r>
-    </w:p>
-    <w:p>
-      <w:pPr>
-        <w:ind w:left="720" w:firstLine="720"/>
-      </w:pPr>
-      <w:r>
-        <w:t>kWh</w:t>
-      </w:r>
-    </w:p>
-    <w:p>
-      <w:r>
-        <w:tab/>
-      </w:r>
-      <w:r>
-        <w:tab/>
-        <w:t>Therm</w:t>
-      </w:r>
-    </w:p>
-    <w:p>
-      <w:r>
-        <w:tab/>
-      </w:r>
-      <w:r>
-        <w:tab/>
-        <w:t>MBtu</w:t>
-      </w:r>
-    </w:p>
-    <w:p>
-      <w:r>
-        <w:tab/>
-      </w:r>
-      <w:r>
-        <w:tab/>
-        <w:t>MJ</w:t>
-      </w:r>
-    </w:p>
-    <w:p>
-      <w:r>
-        <w:tab/>
-      </w:r>
-      <w:r>
-        <w:tab/>
-        <w:t>GJ</w:t>
-      </w:r>
-    </w:p>
-    <w:p>
-      <w:r>
-        <w:tab/>
-      </w:r>
-      <w:r>
-        <w:tab/>
-      </w:r>
-      <w:r>
-        <w:t>Kg</w:t>
-      </w:r>
-    </w:p>
-    <w:p>
-      <w:r>
-        <w:tab/>
-      </w:r>
-      <w:r>
-        <w:tab/>
-        <w:t>Pound</w:t>
-      </w:r>
-    </w:p>
-    <w:p>
-      <w:r>
-        <w:tab/>
-      </w:r>
-      <w:r>
-        <w:tab/>
-        <w:t>Ton</w:t>
-      </w:r>
-    </w:p>
-    <w:p>
-      <w:r>
-        <w:t>Demand Charge (Annual)</w:t>
-      </w:r>
-      <w:r>
-        <w:t xml:space="preserve"> – </w:t>
-      </w:r>
-      <w:r>
-        <w:t xml:space="preserve">dollar </w:t>
-      </w:r>
-      <w:r>
-        <w:t>number</w:t>
-      </w:r>
-      <w:r>
-        <w:t xml:space="preserve"> (2 decimals)</w:t>
-      </w:r>
-    </w:p>
-    <w:p>
-      <w:r>
-        <w:t>Rebate (Annual)</w:t>
-      </w:r>
-      <w:r>
-        <w:t xml:space="preserve"> – </w:t>
-      </w:r>
-      <w:r>
-        <w:t xml:space="preserve">dollar </w:t>
-      </w:r>
-      <w:r>
-        <w:t>number</w:t>
-      </w:r>
-      <w:r>
-        <w:t xml:space="preserve"> (2 decimals)</w:t>
-      </w:r>
-    </w:p>
-    <w:p>
-      <w:r>
-        <w:t>Price Escalation Rate</w:t>
-      </w:r>
-    </w:p>
-    <w:p>
-      <w:pPr>
-        <w:ind w:firstLine="720"/>
-      </w:pPr>
-      <w:r>
-        <w:t>Constant? – Yes/No</w:t>
-      </w:r>
-      <w:r>
-        <w:t xml:space="preserve"> </w:t>
-      </w:r>
-      <w:r>
-        <w:t>T</w:t>
-      </w:r>
-      <w:r>
-        <w:t>oggle</w:t>
-      </w:r>
-    </w:p>
-    <w:p>
-      <w:pPr>
-        <w:ind w:firstLine="720"/>
-      </w:pPr>
-      <w:r>
-        <w:t>If Yes</w:t>
-      </w:r>
-    </w:p>
-    <w:p>
-      <w:pPr>
-        <w:ind w:left="720" w:firstLine="720"/>
-      </w:pPr>
-      <w:r>
-        <w:lastRenderedPageBreak/>
-        <w:t xml:space="preserve">Single </w:t>
-      </w:r>
-      <w:r>
-        <w:t>Constant</w:t>
-      </w:r>
-      <w:r>
-        <w:t xml:space="preserve"> Value </w:t>
-      </w:r>
-      <w:r>
-        <w:t>–</w:t>
-      </w:r>
-      <w:r>
-        <w:t xml:space="preserve"> </w:t>
-      </w:r>
-      <w:r>
-        <w:t>number</w:t>
-      </w:r>
-      <w:r>
-        <w:t xml:space="preserve"> (%</w:t>
-      </w:r>
-      <w:r>
-        <w:t xml:space="preserve"> 2 decimals</w:t>
-      </w:r>
-      <w:r>
-        <w:t>)</w:t>
-      </w:r>
-    </w:p>
-    <w:p>
-      <w:pPr>
-        <w:ind w:firstLine="720"/>
-      </w:pPr>
-      <w:r>
-        <w:t>If No</w:t>
-      </w:r>
-    </w:p>
-    <w:p>
-      <w:pPr>
-        <w:ind w:left="720" w:firstLine="720"/>
-      </w:pPr>
-      <w:r>
-        <w:t>Annual</w:t>
-      </w:r>
-      <w:r>
-        <w:t xml:space="preserve"> Value – List – </w:t>
-      </w:r>
-      <w:r>
-        <w:t>number (% 2 decimals)</w:t>
-      </w:r>
-    </w:p>
-    <w:p>
-      <w:pPr>
-        <w:ind w:left="720" w:firstLine="720"/>
-      </w:pPr>
-      <w:r>
-        <w:tab/>
-      </w:r>
-      <w:r>
-        <w:t>List is the l</w:t>
-      </w:r>
-      <w:r>
-        <w:t>ength of the study period</w:t>
-      </w:r>
-    </w:p>
-    <w:p>
-      <w:r>
-        <w:t>Use Index</w:t>
-      </w:r>
-    </w:p>
-    <w:p>
-      <w:pPr>
-        <w:ind w:firstLine="720"/>
-      </w:pPr>
-      <w:r>
-        <w:t>Constant? – Yes/No</w:t>
-      </w:r>
-      <w:r>
-        <w:t xml:space="preserve"> Toggle</w:t>
-      </w:r>
-    </w:p>
-    <w:p>
-      <w:pPr>
-        <w:ind w:firstLine="720"/>
-      </w:pPr>
-      <w:r>
-        <w:t>If Yes</w:t>
-      </w:r>
-    </w:p>
-    <w:p>
-      <w:pPr>
-        <w:ind w:left="720" w:firstLine="720"/>
-      </w:pPr>
-      <w:r>
-        <w:t xml:space="preserve">Single Constant Value – </w:t>
-      </w:r>
-      <w:r>
-        <w:t>number (% 2 decimals)</w:t>
-      </w:r>
-    </w:p>
-    <w:p>
-      <w:pPr>
-        <w:ind w:firstLine="720"/>
-      </w:pPr>
-      <w:r>
-        <w:t>If No</w:t>
-      </w:r>
-    </w:p>
-    <w:p>
-      <w:pPr>
-        <w:ind w:left="720" w:firstLine="720"/>
-      </w:pPr>
-      <w:r>
-        <w:t xml:space="preserve">Annual Value – List – </w:t>
-      </w:r>
-      <w:r>
-        <w:t>number (% 2 decimals)</w:t>
-      </w:r>
-    </w:p>
-    <w:p>
-      <w:pPr>
-        <w:ind w:firstLine="720"/>
-      </w:pPr>
-      <w:r>
-        <w:tab/>
-      </w:r>
-      <w:r>
-        <w:tab/>
-      </w:r>
-      <w:r>
-        <w:t>L</w:t>
-      </w:r>
-      <w:r>
-        <w:t>ist if the l</w:t>
-      </w:r>
-      <w:r>
-        <w:t>ength of the study period</w:t>
-      </w:r>
-    </w:p>
-    <w:p/>
-    <w:p>
-      <w:pPr>
-        <w:pStyle w:val="Heading2"/>
-      </w:pPr>
-      <w:r>
-        <w:t>Water</w:t>
-      </w:r>
-    </w:p>
-    <w:p>
-      <w:r>
-        <w:t>Name – text box (character limit of 30?)</w:t>
-      </w:r>
-    </w:p>
-    <w:p>
-      <w:r>
-        <w:t>Description – text box (character limit of 200?)</w:t>
-      </w:r>
-    </w:p>
-    <w:p>
-      <w:r>
-        <w:t>Unit – drop down</w:t>
-      </w:r>
-      <w:r>
-        <w:t xml:space="preserve"> (need </w:t>
-      </w:r>
-      <w:r>
-        <w:t>to find code for water volume conversions</w:t>
-      </w:r>
-      <w:r>
-        <w:t>)</w:t>
-      </w:r>
-    </w:p>
-    <w:p>
-      <w:r>
-        <w:tab/>
-        <w:t>Liter</w:t>
-      </w:r>
-    </w:p>
-    <w:p>
-      <w:r>
-        <w:tab/>
-        <w:t>1000 liters</w:t>
-      </w:r>
-    </w:p>
-    <w:p>
-      <w:r>
-        <w:tab/>
-        <w:t>Gallon</w:t>
-      </w:r>
-    </w:p>
-    <w:p>
-      <w:r>
-        <w:tab/>
-        <w:t>1000 gallons</w:t>
-      </w:r>
-    </w:p>
-    <w:p>
-      <w:r>
-        <w:tab/>
-        <w:t>Cubic meters</w:t>
-      </w:r>
-    </w:p>
-    <w:p>
-      <w:r>
-        <w:tab/>
-        <w:t>Cubic feet</w:t>
-      </w:r>
-      <w:r>
-        <w:tab/>
-      </w:r>
-    </w:p>
-    <w:p>
-      <w:r>
-        <w:t>Usage</w:t>
-      </w:r>
-      <w:r>
-        <w:t xml:space="preserve"> (can we design this to </w:t>
-      </w:r>
-      <w:r>
-        <w:t>be able to add more seasons?)</w:t>
-      </w:r>
-    </w:p>
-    <w:p>
-      <w:r>
-        <w:tab/>
-        <w:t>Season 1</w:t>
-      </w:r>
-      <w:r>
-        <w:t xml:space="preserve"> (Summer)</w:t>
-      </w:r>
-    </w:p>
-    <w:p>
-      <w:r>
-        <w:tab/>
-      </w:r>
-      <w:r>
-        <w:tab/>
-        <w:t>Cost Per Unit</w:t>
-      </w:r>
-      <w:r>
-        <w:t xml:space="preserve"> </w:t>
-      </w:r>
-      <w:r>
-        <w:t>–</w:t>
-      </w:r>
-      <w:r>
-        <w:t xml:space="preserve"> </w:t>
-      </w:r>
-      <w:r>
-        <w:t xml:space="preserve">dollar </w:t>
-      </w:r>
-      <w:r>
-        <w:t>number</w:t>
-      </w:r>
-      <w:r>
-        <w:t xml:space="preserve"> (2 decimals)</w:t>
-      </w:r>
-    </w:p>
-    <w:p>
-      <w:r>
-        <w:tab/>
-        <w:t>Season 2</w:t>
-      </w:r>
-      <w:r>
-        <w:t xml:space="preserve"> (Winter)</w:t>
-      </w:r>
-    </w:p>
-    <w:p>
-      <w:r>
-        <w:tab/>
-      </w:r>
-      <w:r>
-        <w:tab/>
-        <w:t>Cost Per Unit</w:t>
-      </w:r>
-      <w:r>
-        <w:t xml:space="preserve"> - </w:t>
-      </w:r>
-      <w:r>
-        <w:t>dollar number (2 decimals)</w:t>
-      </w:r>
-    </w:p>
-    <w:p>
-      <w:r>
-        <w:t>Disposal</w:t>
-      </w:r>
-      <w:r>
-        <w:t xml:space="preserve"> (</w:t>
-      </w:r>
-      <w:r>
-        <w:t xml:space="preserve">BLCC 5.3 has 2 seasons – summer and winter - </w:t>
-      </w:r>
-      <w:r>
-        <w:t>design this to be able to add more seasons?)</w:t>
-      </w:r>
-    </w:p>
-    <w:p>
-      <w:pPr>
-        <w:ind w:firstLine="720"/>
-      </w:pPr>
-      <w:r>
         <w:t>Season 1 (Summer)</w:t>
       </w:r>
     </w:p>
     <w:p>
       <w:r>
-        <w:lastRenderedPageBreak/>
         <w:tab/>
       </w:r>
       <w:r>
@@ -3992,6 +4164,127 @@
     </w:sectPr>
   </w:body>
 </w:document>
+</file>
+
+<file path=word/numbering.xml><?xml version="1.0" encoding="utf-8"?>
+<w:numbering xmlns:wpc="http://schemas.microsoft.com/office/word/2010/wordprocessingCanvas" xmlns:cx="http://schemas.microsoft.com/office/drawing/2014/chartex" xmlns:cx1="http://schemas.microsoft.com/office/drawing/2015/9/8/chartex" xmlns:cx2="http://schemas.microsoft.com/office/drawing/2015/10/21/chartex" xmlns:cx3="http://schemas.microsoft.com/office/drawing/2016/5/9/chartex" xmlns:cx4="http://schemas.microsoft.com/office/drawing/2016/5/10/chartex" xmlns:cx5="http://schemas.microsoft.com/office/drawing/2016/5/11/chartex" xmlns:cx6="http://schemas.microsoft.com/office/drawing/2016/5/12/chartex" xmlns:cx7="http://schemas.microsoft.com/office/drawing/2016/5/13/chartex" xmlns:cx8="http://schemas.microsoft.com/office/drawing/2016/5/14/chartex" xmlns:mc="http://schemas.openxmlformats.org/markup-compatibility/2006" xmlns:aink="http://schemas.microsoft.com/office/drawing/2016/ink" xmlns:am3d="http://schemas.microsoft.com/office/drawing/2017/model3d" xmlns:o="urn:schemas-microsoft-com:office:office" xmlns:oel="http://schemas.microsoft.com/office/2019/extlst" xmlns:r="http://schemas.openxmlformats.org/officeDocument/2006/relationships" xmlns:m="http://schemas.openxmlformats.org/officeDocument/2006/math" xmlns:v="urn:schemas-microsoft-com:vml" xmlns:wp14="http://schemas.microsoft.com/office/word/2010/wordprocessingDrawing" xmlns:wp="http://schemas.openxmlformats.org/drawingml/2006/wordprocessingDrawing" xmlns:w10="urn:schemas-microsoft-com:office:word" xmlns:w="http://schemas.openxmlformats.org/wordprocessingml/2006/main" xmlns:w14="http://schemas.microsoft.com/office/word/2010/wordml" xmlns:w15="http://schemas.microsoft.com/office/word/2012/wordml" xmlns:w16cex="http://schemas.microsoft.com/office/word/2018/wordml/cex" xmlns:w16cid="http://schemas.microsoft.com/office/word/2016/wordml/cid" xmlns:w16="http://schemas.microsoft.com/office/word/2018/wordml" xmlns:w16sdtdh="http://schemas.microsoft.com/office/word/2020/wordml/sdtdatahash" xmlns:w16se="http://schemas.microsoft.com/office/word/2015/wordml/symex" xmlns:wpg="http://schemas.microsoft.com/office/word/2010/wordprocessingGroup" xmlns:wpi="http://schemas.microsoft.com/office/word/2010/wordprocessingInk" xmlns:wne="http://schemas.microsoft.com/office/word/2006/wordml" xmlns:wps="http://schemas.microsoft.com/office/word/2010/wordprocessingShape" mc:Ignorable="w14 w15 w16se w16cid w16 w16cex w16sdtdh wp14">
+  <w:abstractNum w:abstractNumId="0" w15:restartNumberingAfterBreak="0">
+    <w:nsid w:val="4BB64947"/>
+    <w:multiLevelType w:val="hybridMultilevel"/>
+    <w:tmpl w:val="1890CA9C"/>
+    <w:lvl w:ilvl="0" w:tplc="D4F2C9A4">
+      <w:start w:val="2023"/>
+      <w:numFmt w:val="bullet"/>
+      <w:lvlText w:val=""/>
+      <w:lvlJc w:val="left"/>
+      <w:pPr>
+        <w:ind w:left="2520" w:hanging="360"/>
+      </w:pPr>
+      <w:rPr>
+        <w:rFonts w:ascii="Symbol" w:eastAsiaTheme="minorHAnsi" w:hAnsi="Symbol" w:cstheme="minorBidi" w:hint="default"/>
+      </w:rPr>
+    </w:lvl>
+    <w:lvl w:ilvl="1" w:tplc="04090003" w:tentative="1">
+      <w:start w:val="1"/>
+      <w:numFmt w:val="bullet"/>
+      <w:lvlText w:val="o"/>
+      <w:lvlJc w:val="left"/>
+      <w:pPr>
+        <w:ind w:left="3240" w:hanging="360"/>
+      </w:pPr>
+      <w:rPr>
+        <w:rFonts w:ascii="Courier New" w:hAnsi="Courier New" w:cs="Courier New" w:hint="default"/>
+      </w:rPr>
+    </w:lvl>
+    <w:lvl w:ilvl="2" w:tplc="04090005" w:tentative="1">
+      <w:start w:val="1"/>
+      <w:numFmt w:val="bullet"/>
+      <w:lvlText w:val=""/>
+      <w:lvlJc w:val="left"/>
+      <w:pPr>
+        <w:ind w:left="3960" w:hanging="360"/>
+      </w:pPr>
+      <w:rPr>
+        <w:rFonts w:ascii="Wingdings" w:hAnsi="Wingdings" w:hint="default"/>
+      </w:rPr>
+    </w:lvl>
+    <w:lvl w:ilvl="3" w:tplc="04090001" w:tentative="1">
+      <w:start w:val="1"/>
+      <w:numFmt w:val="bullet"/>
+      <w:lvlText w:val=""/>
+      <w:lvlJc w:val="left"/>
+      <w:pPr>
+        <w:ind w:left="4680" w:hanging="360"/>
+      </w:pPr>
+      <w:rPr>
+        <w:rFonts w:ascii="Symbol" w:hAnsi="Symbol" w:hint="default"/>
+      </w:rPr>
+    </w:lvl>
+    <w:lvl w:ilvl="4" w:tplc="04090003" w:tentative="1">
+      <w:start w:val="1"/>
+      <w:numFmt w:val="bullet"/>
+      <w:lvlText w:val="o"/>
+      <w:lvlJc w:val="left"/>
+      <w:pPr>
+        <w:ind w:left="5400" w:hanging="360"/>
+      </w:pPr>
+      <w:rPr>
+        <w:rFonts w:ascii="Courier New" w:hAnsi="Courier New" w:cs="Courier New" w:hint="default"/>
+      </w:rPr>
+    </w:lvl>
+    <w:lvl w:ilvl="5" w:tplc="04090005" w:tentative="1">
+      <w:start w:val="1"/>
+      <w:numFmt w:val="bullet"/>
+      <w:lvlText w:val=""/>
+      <w:lvlJc w:val="left"/>
+      <w:pPr>
+        <w:ind w:left="6120" w:hanging="360"/>
+      </w:pPr>
+      <w:rPr>
+        <w:rFonts w:ascii="Wingdings" w:hAnsi="Wingdings" w:hint="default"/>
+      </w:rPr>
+    </w:lvl>
+    <w:lvl w:ilvl="6" w:tplc="04090001" w:tentative="1">
+      <w:start w:val="1"/>
+      <w:numFmt w:val="bullet"/>
+      <w:lvlText w:val=""/>
+      <w:lvlJc w:val="left"/>
+      <w:pPr>
+        <w:ind w:left="6840" w:hanging="360"/>
+      </w:pPr>
+      <w:rPr>
+        <w:rFonts w:ascii="Symbol" w:hAnsi="Symbol" w:hint="default"/>
+      </w:rPr>
+    </w:lvl>
+    <w:lvl w:ilvl="7" w:tplc="04090003" w:tentative="1">
+      <w:start w:val="1"/>
+      <w:numFmt w:val="bullet"/>
+      <w:lvlText w:val="o"/>
+      <w:lvlJc w:val="left"/>
+      <w:pPr>
+        <w:ind w:left="7560" w:hanging="360"/>
+      </w:pPr>
+      <w:rPr>
+        <w:rFonts w:ascii="Courier New" w:hAnsi="Courier New" w:cs="Courier New" w:hint="default"/>
+      </w:rPr>
+    </w:lvl>
+    <w:lvl w:ilvl="8" w:tplc="04090005" w:tentative="1">
+      <w:start w:val="1"/>
+      <w:numFmt w:val="bullet"/>
+      <w:lvlText w:val=""/>
+      <w:lvlJc w:val="left"/>
+      <w:pPr>
+        <w:ind w:left="8280" w:hanging="360"/>
+      </w:pPr>
+      <w:rPr>
+        <w:rFonts w:ascii="Wingdings" w:hAnsi="Wingdings" w:hint="default"/>
+      </w:rPr>
+    </w:lvl>
+  </w:abstractNum>
+  <w:num w:numId="1" w16cid:durableId="2118790649">
+    <w:abstractNumId w:val="0"/>
+  </w:num>
+</w:numbering>
 </file>
 
 <file path=word/styles.xml><?xml version="1.0" encoding="utf-8"?>
@@ -4543,6 +4836,17 @@
       </w:tblBorders>
     </w:tblPr>
   </w:style>
+  <w:style w:type="paragraph" w:styleId="ListParagraph">
+    <w:name w:val="List Paragraph"/>
+    <w:basedOn w:val="Normal"/>
+    <w:uiPriority w:val="34"/>
+    <w:qFormat/>
+    <w:rsid w:val="003E3200"/>
+    <w:pPr>
+      <w:ind w:left="720"/>
+      <w:contextualSpacing/>
+    </w:pPr>
+  </w:style>
 </w:styles>
 </file>
 

</xml_diff>